<commit_message>
Inclusion de agendado de banquetes y servicios
</commit_message>
<xml_diff>
--- a/Jerry/App_Data/CONTRATO_SERVICIOS.docx
+++ b/Jerry/App_Data/CONTRATO_SERVICIOS.docx
@@ -15,306 +15,403 @@
       <w:r>
         <w:t xml:space="preserve">Puerto </w:t>
       </w:r>
+      <w:r>
+        <w:t>Peñasco</w:t>
+      </w:r>
+      <w:r>
+        <w:t>, Sonora.</w:t>
+      </w:r>
+      <w:r>
+        <w:t xml:space="preserve"> </w:t>
+      </w:r>
+      <w:r>
+        <w:rPr>
+          <w:b/>
+        </w:rPr>
+        <w:t>&lt;FECHA_ACTUAL&gt;</w:t>
+      </w:r>
+    </w:p>
+    <w:p>
+      <w:pPr>
+        <w:jc w:val="right"/>
+      </w:pPr>
+    </w:p>
+    <w:p>
+      <w:pPr>
+        <w:rPr>
+          <w:b/>
+        </w:rPr>
+      </w:pPr>
+      <w:r>
+        <w:t xml:space="preserve">Contrato de prestación de servicios de eventos sociales que celebran por una parte el </w:t>
+      </w:r>
+      <w:r>
+        <w:rPr>
+          <w:b/>
+        </w:rPr>
+        <w:t>LAET. R</w:t>
+      </w:r>
+      <w:r>
+        <w:rPr>
+          <w:b/>
+        </w:rPr>
+        <w:t xml:space="preserve">omán Gerardo </w:t>
+      </w:r>
       <w:proofErr w:type="spellStart"/>
       <w:r>
-        <w:t>Penasco</w:t>
+        <w:rPr>
+          <w:b/>
+        </w:rPr>
+        <w:t>Ca</w:t>
+      </w:r>
+      <w:r>
+        <w:rPr>
+          <w:b/>
+        </w:rPr>
+        <w:t>ñ</w:t>
+      </w:r>
+      <w:r>
+        <w:rPr>
+          <w:b/>
+        </w:rPr>
+        <w:t>ez</w:t>
       </w:r>
       <w:proofErr w:type="spellEnd"/>
       <w:r>
-        <w:t>, Sonora.__________</w:t>
-      </w:r>
-      <w:r>
-        <w:t>________________________</w:t>
-      </w:r>
-    </w:p>
-    <w:p>
-      <w:pPr>
-        <w:jc w:val="right"/>
-      </w:pPr>
-    </w:p>
-    <w:p>
-      <w:r>
-        <w:t xml:space="preserve">Contrato de prestación de servicios de eventos sociales que celebran por una parte el </w:t>
-      </w:r>
-      <w:r>
-        <w:rPr>
-          <w:b/>
-        </w:rPr>
-        <w:t>LAET. R</w:t>
-      </w:r>
-      <w:r>
-        <w:rPr>
-          <w:b/>
-        </w:rPr>
-        <w:t xml:space="preserve">omán Gerardo </w:t>
+        <w:rPr>
+          <w:b/>
+        </w:rPr>
+        <w:t xml:space="preserve"> </w:t>
       </w:r>
       <w:proofErr w:type="spellStart"/>
       <w:r>
         <w:rPr>
           <w:b/>
         </w:rPr>
-        <w:t>Ca</w:t>
-      </w:r>
-      <w:r>
-        <w:rPr>
-          <w:b/>
-        </w:rPr>
-        <w:t>ñ</w:t>
-      </w:r>
-      <w:r>
-        <w:rPr>
-          <w:b/>
-        </w:rPr>
-        <w:t>ez</w:t>
+        <w:t>Mendez</w:t>
       </w:r>
       <w:proofErr w:type="spellEnd"/>
       <w:r>
+        <w:t xml:space="preserve"> quién será el prestador</w:t>
+      </w:r>
+      <w:r>
+        <w:t xml:space="preserve"> de servicios y por otra parte: </w:t>
+      </w:r>
+      <w:r>
+        <w:rPr>
+          <w:b/>
+        </w:rPr>
+        <w:t>&lt;CLIENTE&gt;</w:t>
+      </w:r>
+      <w:r>
         <w:rPr>
           <w:b/>
         </w:rPr>
         <w:t xml:space="preserve"> </w:t>
       </w:r>
+      <w:r>
+        <w:t>q</w:t>
+      </w:r>
+      <w:r>
+        <w:t>uién será el consumidor.</w:t>
+      </w:r>
+    </w:p>
+    <w:p>
+      <w:pPr>
+        <w:rPr>
+          <w:b/>
+        </w:rPr>
+      </w:pPr>
+      <w:r>
+        <w:t>Evento a realizarse el día</w:t>
+      </w:r>
+      <w:r>
+        <w:t xml:space="preserve">: </w:t>
+      </w:r>
+      <w:r>
+        <w:rPr>
+          <w:b/>
+        </w:rPr>
+        <w:t>&lt;</w:t>
+      </w:r>
+      <w:r>
+        <w:rPr>
+          <w:b/>
+        </w:rPr>
+        <w:t>FECHA</w:t>
+      </w:r>
+      <w:r>
+        <w:rPr>
+          <w:b/>
+        </w:rPr>
+        <w:t>&gt;</w:t>
+      </w:r>
+      <w:r>
+        <w:tab/>
+      </w:r>
+      <w:r>
+        <w:tab/>
+        <w:t xml:space="preserve">Horario: </w:t>
+      </w:r>
+      <w:r>
+        <w:rPr>
+          <w:b/>
+        </w:rPr>
+        <w:t>&lt;HORA_INICIAL&gt;</w:t>
+      </w:r>
+    </w:p>
+    <w:p>
+      <w:r>
+        <w:t>Número de Personas</w:t>
+      </w:r>
+      <w:r>
+        <w:t>:</w:t>
+      </w:r>
+      <w:r>
+        <w:t xml:space="preserve"> </w:t>
+      </w:r>
+      <w:r>
+        <w:rPr>
+          <w:b/>
+        </w:rPr>
+        <w:t>&lt;</w:t>
+      </w:r>
+      <w:r>
+        <w:rPr>
+          <w:b/>
+        </w:rPr>
+        <w:t>INVITADOS</w:t>
+      </w:r>
+      <w:r>
+        <w:rPr>
+          <w:b/>
+        </w:rPr>
+        <w:t>&gt;</w:t>
+      </w:r>
+    </w:p>
+    <w:p>
+      <w:pPr>
+        <w:rPr>
+          <w:b/>
+        </w:rPr>
+      </w:pPr>
+      <w:r>
+        <w:t xml:space="preserve">Lugar: </w:t>
+      </w:r>
+      <w:r>
+        <w:rPr>
+          <w:b/>
+        </w:rPr>
+        <w:t>&lt;LUGAR&gt;</w:t>
+      </w:r>
+    </w:p>
+    <w:p>
+      <w:pPr>
+        <w:rPr>
+          <w:b/>
+        </w:rPr>
+      </w:pPr>
+      <w:r>
+        <w:t xml:space="preserve">Platillo </w:t>
+      </w:r>
+      <w:r>
+        <w:rPr>
+          <w:b/>
+        </w:rPr>
+        <w:t>&lt;PLATILLO&gt;</w:t>
+      </w:r>
+    </w:p>
+    <w:p>
+      <w:r>
+        <w:t>Servicios que incluye:</w:t>
+      </w:r>
+    </w:p>
+    <w:p>
+      <w:r>
+        <w:t>&lt;</w:t>
+      </w:r>
+      <w:bookmarkStart w:id="0" w:name="_GoBack"/>
+      <w:r>
+        <w:t>LISTA_DE_SERVICIOS</w:t>
+      </w:r>
+      <w:bookmarkEnd w:id="0"/>
+      <w:r>
+        <w:t>&gt;</w:t>
+      </w:r>
+    </w:p>
+    <w:p/>
+    <w:p>
+      <w:r>
+        <w:t xml:space="preserve">Precio: </w:t>
+      </w:r>
+      <w:r>
+        <w:rPr>
+          <w:b/>
+        </w:rPr>
+        <w:t>&lt;COSTO_TOTAL&gt;</w:t>
+      </w:r>
+      <w:r>
+        <w:tab/>
+        <w:t xml:space="preserve">Anticipo: </w:t>
+      </w:r>
+      <w:r>
+        <w:rPr>
+          <w:b/>
+        </w:rPr>
+        <w:t>&lt;ANTICIPO&gt;</w:t>
+      </w:r>
+      <w:r>
+        <w:tab/>
+      </w:r>
+      <w:r>
+        <w:tab/>
+      </w:r>
+      <w:r>
+        <w:t>Abonos __________________</w:t>
+      </w:r>
+    </w:p>
+    <w:p>
+      <w:r>
+        <w:t>Notas:</w:t>
+      </w:r>
+    </w:p>
+    <w:p>
+      <w:pPr>
+        <w:rPr>
+          <w:b/>
+        </w:rPr>
+      </w:pPr>
+      <w:r>
+        <w:rPr>
+          <w:b/>
+        </w:rPr>
+        <w:t>&lt;DETALLES&gt;</w:t>
+      </w:r>
+    </w:p>
+    <w:p/>
+    <w:p>
+      <w:pPr>
+        <w:ind w:firstLine="708"/>
+      </w:pPr>
+      <w:r>
+        <w:t xml:space="preserve">        Firma</w:t>
+      </w:r>
+      <w:r>
+        <w:tab/>
+      </w:r>
+      <w:r>
+        <w:tab/>
+      </w:r>
+      <w:r>
+        <w:tab/>
+      </w:r>
+      <w:r>
+        <w:tab/>
+      </w:r>
+      <w:r>
+        <w:tab/>
+      </w:r>
+      <w:r>
+        <w:tab/>
+      </w:r>
+      <w:r>
+        <w:tab/>
+      </w:r>
+      <w:r>
+        <w:t xml:space="preserve">Nombre y </w:t>
+      </w:r>
+      <w:r>
+        <w:t>Firma</w:t>
+      </w:r>
+    </w:p>
+    <w:p>
+      <w:r>
+        <w:t>____________________________</w:t>
+      </w:r>
+      <w:r>
+        <w:tab/>
+      </w:r>
+      <w:r>
+        <w:tab/>
+      </w:r>
+      <w:r>
+        <w:tab/>
+      </w:r>
+      <w:r>
+        <w:tab/>
+        <w:t>____________________________</w:t>
+      </w:r>
+    </w:p>
+    <w:p>
+      <w:pPr>
+        <w:rPr>
+          <w:b/>
+        </w:rPr>
+      </w:pPr>
+      <w:r>
+        <w:rPr>
+          <w:b/>
+        </w:rPr>
+        <w:t xml:space="preserve">LAET. Román Gerardo </w:t>
+      </w:r>
       <w:proofErr w:type="spellStart"/>
       <w:r>
         <w:rPr>
           <w:b/>
         </w:rPr>
+        <w:t>Cañez</w:t>
+      </w:r>
+      <w:proofErr w:type="spellEnd"/>
+      <w:r>
+        <w:rPr>
+          <w:b/>
+        </w:rPr>
+        <w:t xml:space="preserve"> </w:t>
+      </w:r>
+      <w:proofErr w:type="spellStart"/>
+      <w:r>
+        <w:rPr>
+          <w:b/>
+        </w:rPr>
         <w:t>Mendez</w:t>
       </w:r>
       <w:proofErr w:type="spellEnd"/>
       <w:r>
-        <w:t xml:space="preserve"> quién será el prestador de servicios y por otra parte: ________________________________________________________________________________</w:t>
-      </w:r>
-    </w:p>
-    <w:p>
-      <w:proofErr w:type="gramStart"/>
-      <w:r>
-        <w:t>q</w:t>
-      </w:r>
-      <w:r>
-        <w:t>uién</w:t>
-      </w:r>
-      <w:proofErr w:type="gramEnd"/>
-      <w:r>
-        <w:t xml:space="preserve"> será el consumidor.</w:t>
-      </w:r>
-    </w:p>
-    <w:p>
-      <w:r>
-        <w:t>Evento a realizarse el día</w:t>
-      </w:r>
-      <w:r>
-        <w:t xml:space="preserve">: </w:t>
-      </w:r>
-      <w:r>
-        <w:t>___________________________</w:t>
-      </w:r>
-      <w:r>
-        <w:t xml:space="preserve"> Horario: </w:t>
-      </w:r>
-      <w:r>
-        <w:t>__________________</w:t>
-      </w:r>
-    </w:p>
-    <w:p>
-      <w:r>
-        <w:t>Número de Personas</w:t>
-      </w:r>
-      <w:r>
-        <w:t>:</w:t>
-      </w:r>
-      <w:r>
-        <w:t xml:space="preserve"> ______________________________</w:t>
-      </w:r>
-      <w:r>
-        <w:t xml:space="preserve"> Lugar: ____________________</w:t>
-      </w:r>
-    </w:p>
-    <w:p>
-      <w:r>
-        <w:t>Servicios que incluye:</w:t>
-      </w:r>
-    </w:p>
-    <w:p>
-      <w:r>
-        <w:t>Platillo ___________________________ 1 tiempo (    )        2 tiempos (    )        3 tiempos (   )</w:t>
-      </w:r>
-    </w:p>
-    <w:p>
-      <w:r>
-        <w:t>Platos (   ) _________________    Cubiertos (   ) _________________</w:t>
-      </w:r>
-    </w:p>
-    <w:p>
-      <w:r>
-        <w:t xml:space="preserve">Vasos High </w:t>
-      </w:r>
-      <w:proofErr w:type="spellStart"/>
-      <w:r>
-        <w:t>Ball</w:t>
-      </w:r>
-      <w:proofErr w:type="spellEnd"/>
-      <w:r>
-        <w:t xml:space="preserve"> (   ) ______________   Copas (   ) ________________</w:t>
-      </w:r>
-    </w:p>
-    <w:p>
-      <w:r>
-        <w:t>Barra de Licores y Cerveza (   ) _______________   Barra de Cocteles (   ) __________</w:t>
-      </w:r>
-    </w:p>
-    <w:p>
-      <w:r>
-        <w:t>Mesa de Postres (   ) _____________  Bocadillos (   ) ___________</w:t>
-      </w:r>
-    </w:p>
-    <w:p>
-      <w:r>
-        <w:t xml:space="preserve">Meseros (   ) _________________   </w:t>
-      </w:r>
-      <w:proofErr w:type="spellStart"/>
-      <w:r>
-        <w:t>Bartender</w:t>
-      </w:r>
-      <w:proofErr w:type="spellEnd"/>
-      <w:r>
-        <w:t xml:space="preserve"> (   ) _________</w:t>
-      </w:r>
-    </w:p>
-    <w:p/>
-    <w:p>
-      <w:r>
-        <w:t>Precio ___________________       Anticipo ______________   Abonos __________________</w:t>
-      </w:r>
-    </w:p>
-    <w:p>
-      <w:r>
-        <w:t>Notas: ______________________________________________________________________________________________________________________________________________________________________________________________________________________________________________________________________________________________________________________________________________________________________</w:t>
-      </w:r>
-      <w:bookmarkStart w:id="0" w:name="_GoBack"/>
-      <w:bookmarkEnd w:id="0"/>
-      <w:r>
-        <w:t>__________________________________________</w:t>
-      </w:r>
-    </w:p>
-    <w:p/>
-    <w:p>
-      <w:pPr>
-        <w:ind w:firstLine="708"/>
-      </w:pPr>
-      <w:r>
-        <w:t xml:space="preserve">        Firma</w:t>
-      </w:r>
-      <w:r>
-        <w:tab/>
-      </w:r>
-      <w:r>
-        <w:tab/>
-      </w:r>
-      <w:r>
-        <w:tab/>
-      </w:r>
-      <w:r>
-        <w:tab/>
-      </w:r>
-      <w:r>
-        <w:tab/>
-      </w:r>
-      <w:r>
-        <w:tab/>
-      </w:r>
-      <w:r>
-        <w:tab/>
-      </w:r>
-      <w:r>
-        <w:t xml:space="preserve">Nombre y </w:t>
-      </w:r>
-      <w:r>
-        <w:t>Firma</w:t>
-      </w:r>
-    </w:p>
-    <w:p>
-      <w:r>
-        <w:t>____________________________</w:t>
-      </w:r>
-      <w:r>
-        <w:tab/>
-      </w:r>
-      <w:r>
-        <w:tab/>
-      </w:r>
-      <w:r>
-        <w:tab/>
-      </w:r>
-      <w:r>
-        <w:tab/>
-        <w:t>____________________________</w:t>
-      </w:r>
-    </w:p>
-    <w:p>
-      <w:pPr>
-        <w:rPr>
-          <w:b/>
-        </w:rPr>
-      </w:pPr>
-      <w:r>
-        <w:rPr>
-          <w:b/>
-        </w:rPr>
-        <w:t xml:space="preserve">LAET. Román Gerardo </w:t>
-      </w:r>
-      <w:proofErr w:type="spellStart"/>
-      <w:r>
-        <w:rPr>
-          <w:b/>
-        </w:rPr>
-        <w:t>Cañez</w:t>
-      </w:r>
-      <w:proofErr w:type="spellEnd"/>
-      <w:r>
-        <w:rPr>
-          <w:b/>
-        </w:rPr>
-        <w:t xml:space="preserve"> </w:t>
-      </w:r>
-      <w:proofErr w:type="spellStart"/>
-      <w:r>
-        <w:rPr>
-          <w:b/>
-        </w:rPr>
-        <w:t>Mendez</w:t>
-      </w:r>
-      <w:proofErr w:type="spellEnd"/>
-      <w:r>
-        <w:rPr>
-          <w:b/>
-        </w:rPr>
-        <w:tab/>
-      </w:r>
-      <w:r>
-        <w:rPr>
-          <w:b/>
-        </w:rPr>
-        <w:tab/>
-      </w:r>
-      <w:r>
-        <w:rPr>
-          <w:b/>
-        </w:rPr>
-        <w:tab/>
-      </w:r>
-      <w:r>
-        <w:rPr>
-          <w:b/>
-        </w:rPr>
-        <w:tab/>
-      </w:r>
-      <w:r>
-        <w:rPr>
-          <w:b/>
-        </w:rPr>
-        <w:tab/>
-        <w:t xml:space="preserve">    Cliente</w:t>
+        <w:rPr>
+          <w:b/>
+        </w:rPr>
+        <w:tab/>
+      </w:r>
+      <w:r>
+        <w:rPr>
+          <w:b/>
+        </w:rPr>
+        <w:tab/>
+      </w:r>
+      <w:r>
+        <w:rPr>
+          <w:b/>
+        </w:rPr>
+        <w:tab/>
+      </w:r>
+      <w:r>
+        <w:rPr>
+          <w:b/>
+        </w:rPr>
+        <w:tab/>
+      </w:r>
+      <w:r>
+        <w:rPr>
+          <w:b/>
+        </w:rPr>
+        <w:tab/>
+        <w:t xml:space="preserve">    </w:t>
+      </w:r>
+      <w:r>
+        <w:rPr>
+          <w:b/>
+        </w:rPr>
+        <w:t>&lt;CLIENTE&gt;</w:t>
       </w:r>
     </w:p>
     <w:p>
@@ -407,7 +504,7 @@
     <w:r>
       <w:rPr>
         <w:noProof/>
-        <w:lang w:eastAsia="es-MX"/>
+        <w:lang w:val="en-US"/>
       </w:rPr>
       <w:drawing>
         <wp:anchor distT="0" distB="0" distL="114300" distR="114300" simplePos="0" relativeHeight="251658240" behindDoc="0" locked="0" layoutInCell="1" allowOverlap="1">

</xml_diff>